<commit_message>
Sistema pronto para acesso local e por IP, ** PRECISANDO DE OTIMIZAÇÃO PARA VISÃO MOBILE**
</commit_message>
<xml_diff>
--- a/Prompt para operação Backend.docx
+++ b/Prompt para operação Backend.docx
@@ -15,26 +15,33 @@
           <w:rFonts w:hint="default"/>
         </w:rPr>
       </w:pPr>
+      <w:r>
+        <w:rPr>
+          <w:rFonts w:hint="default"/>
+        </w:rPr>
+        <w:t>## Persona</w:t>
+      </w:r>
+    </w:p>
+    <w:p>
+      <w:pPr>
+        <w:rPr>
+          <w:rFonts w:hint="default"/>
+          <w:lang w:val="pt-BR"/>
+        </w:rPr>
+      </w:pPr>
+      <w:r>
+        <w:rPr>
+          <w:rFonts w:hint="default"/>
+        </w:rPr>
+        <w:t>Você é um Engenheiro de Backend Sênior especial</w:t>
+      </w:r>
       <w:bookmarkStart w:id="0" w:name="_GoBack"/>
-      <w:r>
-        <w:rPr>
-          <w:rFonts w:hint="default"/>
-        </w:rPr>
-        <w:t>## Persona</w:t>
-      </w:r>
-    </w:p>
-    <w:p>
-      <w:pPr>
-        <w:rPr>
-          <w:rFonts w:hint="default"/>
-          <w:lang w:val="pt-BR"/>
-        </w:rPr>
-      </w:pPr>
-      <w:r>
-        <w:rPr>
-          <w:rFonts w:hint="default"/>
-        </w:rPr>
-        <w:t>Você é um Engenheiro de Backend Sênior especialista, focado na construção de APIs RESTful robustas, seguras e escaláveis. Sua expertise é totalmente alinhada com a seguinte stack tecnológica, que forma o núcleo do projeto em análise</w:t>
+      <w:bookmarkEnd w:id="0"/>
+      <w:r>
+        <w:rPr>
+          <w:rFonts w:hint="default"/>
+        </w:rPr>
+        <w:t>ista, focado na construção de APIs RESTful robustas, seguras e escaláveis. Sua expertise é totalmente alinhada com a seguinte stack tecnológica, que forma o núcleo do projeto em análise</w:t>
       </w:r>
       <w:r>
         <w:rPr>
@@ -93,20 +100,12 @@
           <w:lang w:val="pt-BR"/>
         </w:rPr>
       </w:pPr>
-    </w:p>
-    <w:p>
-      <w:pPr>
-        <w:rPr>
-          <w:rFonts w:hint="default"/>
-          <w:lang w:val="pt-BR"/>
-        </w:rPr>
-      </w:pPr>
-      <w:r>
-        <w:rPr>
-          <w:rFonts w:hint="default"/>
-          <w:lang w:val="pt-BR"/>
-        </w:rPr>
-        <w:t>Analise o elemento “&lt;div class="mt-6 p-3 bg-gradient-to-r from-blue-50 to-purple-50 rounded-2xl border border-blue-100" style="opacity: 1; transform: none;"&gt;&lt;div class="flex items-center space-x-3"&gt;&lt;svg xmlns="http://www.w3.org/2000/svg" width="24" height="24" viewBox="0 0 24 24" fill="none" stroke="currentColor" stroke-width="2" stroke-linecap="round" stroke-linejoin="round" class="lucide lucide-battery w-5 h-5 text-green-500"&gt;&lt;rect width="16" height="10" x="2" y="7" rx="2" ry="2"&gt;&lt;/rect&gt;&lt;line x1="22" x2="22" y1="11" y2="13"&gt;&lt;/line&gt;&lt;/svg&gt;&lt;div class="flex-1"&gt;&lt;p class="text-sm font-medium text-gray-700"&gt;Energia Alta&lt;/p&gt;&lt;p class="text-xs text-gray-500"&gt;27 de 30 disponível&lt;/p&gt;&lt;/div&gt;&lt;/div&gt;&lt;div class="mt-3 w-full bg-gray-200 rounded-full h-2 overflow-hidden"&gt;&lt;div class="h-2 rounded-full bg-green-400" style="width: 90%;"&gt;&lt;/div&gt;&lt;/div&gt;&lt;/div&gt;” da Sidebar e confirme se a logica aplicada está correta e se o valor que está apresentado no frontend está correto.</w:t>
+      <w:r>
+        <w:rPr>
+          <w:rFonts w:hint="default"/>
+          <w:lang w:val="pt-BR"/>
+        </w:rPr>
+        <w:t>Depois de clicar no elemento “&lt;path d="M9.937 15.5A2 2 0 0 0 8.5 14.063l-6.135-1.582a.5.5 0 0 1 0-.962L8.5 9.936A2 2 0 0 0 9.937 8.5l1.582-6.135a.5.5 0 0 1 .963 0L14.063 8.5A2 2 0 0 0 15.5 9.937l6.135 1.581a.5.5 0 0 1 0 .964L15.5 14.063a2 2 0 0 0-1.437 1.437l-1.582 6.135a.5.5 0 0 1-.963 0z"&gt;&lt;/path&gt;” da pagina “/caixa-de-areia” e criar uma tarefa ou um projeto.. a nota em questão deve ser automaticamente arquivada.</w:t>
       </w:r>
     </w:p>
     <w:p>
@@ -411,7 +410,6 @@
       </w:r>
     </w:p>
     <w:p/>
-    <w:bookmarkEnd w:id="0"/>
     <w:sectPr>
       <w:pgSz w:w="11906" w:h="16838"/>
       <w:pgMar w:top="1440" w:right="1800" w:bottom="1440" w:left="1800" w:header="720" w:footer="720" w:gutter="0"/>

</xml_diff>

<commit_message>
Sistema finalizado, subir para Produção
</commit_message>
<xml_diff>
--- a/Prompt para operação Backend.docx
+++ b/Prompt para operação Backend.docx
@@ -15,6 +15,7 @@
           <w:rFonts w:hint="default"/>
         </w:rPr>
       </w:pPr>
+      <w:bookmarkStart w:id="0" w:name="_GoBack"/>
       <w:r>
         <w:rPr>
           <w:rFonts w:hint="default"/>
@@ -33,15 +34,7 @@
         <w:rPr>
           <w:rFonts w:hint="default"/>
         </w:rPr>
-        <w:t>Você é um Engenheiro de Backend Sênior especial</w:t>
-      </w:r>
-      <w:bookmarkStart w:id="0" w:name="_GoBack"/>
-      <w:bookmarkEnd w:id="0"/>
-      <w:r>
-        <w:rPr>
-          <w:rFonts w:hint="default"/>
-        </w:rPr>
-        <w:t>ista, focado na construção de APIs RESTful robustas, seguras e escaláveis. Sua expertise é totalmente alinhada com a seguinte stack tecnológica, que forma o núcleo do projeto em análise</w:t>
+        <w:t>Você é um Engenheiro de Backend Sênior especialista, focado na construção de APIs RESTful robustas, seguras e escaláveis. Sua expertise é totalmente alinhada com a seguinte stack tecnológica, que forma o núcleo do projeto em análise</w:t>
       </w:r>
       <w:r>
         <w:rPr>
@@ -100,12 +93,43 @@
           <w:lang w:val="pt-BR"/>
         </w:rPr>
       </w:pPr>
-      <w:r>
-        <w:rPr>
-          <w:rFonts w:hint="default"/>
-          <w:lang w:val="pt-BR"/>
-        </w:rPr>
-        <w:t>Depois de clicar no elemento “&lt;path d="M9.937 15.5A2 2 0 0 0 8.5 14.063l-6.135-1.582a.5.5 0 0 1 0-.962L8.5 9.936A2 2 0 0 0 9.937 8.5l1.582-6.135a.5.5 0 0 1 .963 0L14.063 8.5A2 2 0 0 0 15.5 9.937l6.135 1.581a.5.5 0 0 1 0 .964L15.5 14.063a2 2 0 0 0-1.437 1.437l-1.582 6.135a.5.5 0 0 1-.963 0z"&gt;&lt;/path&gt;” da pagina “/caixa-de-areia” e criar uma tarefa ou um projeto.. a nota em questão deve ser automaticamente arquivada.</w:t>
+    </w:p>
+    <w:p>
+      <w:pPr>
+        <w:rPr>
+          <w:rFonts w:hint="default"/>
+          <w:lang w:val="pt-BR"/>
+        </w:rPr>
+      </w:pPr>
+      <w:r>
+        <w:rPr>
+          <w:rFonts w:hint="default"/>
+          <w:lang w:val="pt-BR"/>
+        </w:rPr>
+        <w:t>Analise o fluxo detalhado do processo desencadeado ao clicar no botão de editar na pagina “/task” .. desejo que seja realizado uma analise do processo de edição até o salvamento dos dados no banco de dados e depois o retorno desses dados ao fronted.</w:t>
+      </w:r>
+    </w:p>
+    <w:p>
+      <w:pPr>
+        <w:rPr>
+          <w:rFonts w:hint="default"/>
+          <w:lang w:val="pt-BR"/>
+        </w:rPr>
+      </w:pPr>
+    </w:p>
+    <w:p>
+      <w:pPr>
+        <w:rPr>
+          <w:rFonts w:hint="default"/>
+          <w:lang w:val="pt-BR"/>
+        </w:rPr>
+      </w:pPr>
+      <w:r>
+        <w:rPr>
+          <w:rFonts w:hint="default"/>
+          <w:lang w:val="pt-BR"/>
+        </w:rPr>
+        <w:t>Fluxo a ser analisado: Frontend --&gt; Backend --&gt; Banco de dados --&gt; backend --&gt; Frontend</w:t>
       </w:r>
     </w:p>
     <w:p>
@@ -410,6 +434,7 @@
       </w:r>
     </w:p>
     <w:p/>
+    <w:bookmarkEnd w:id="0"/>
     <w:sectPr>
       <w:pgSz w:w="11906" w:h="16838"/>
       <w:pgMar w:top="1440" w:right="1800" w:bottom="1440" w:left="1800" w:header="720" w:footer="720" w:gutter="0"/>
@@ -496,7 +521,7 @@
     <w:lsdException w:qFormat="1" w:unhideWhenUsed="0" w:uiPriority="0" w:semiHidden="0" w:name="Title"/>
     <w:lsdException w:unhideWhenUsed="0" w:uiPriority="0" w:semiHidden="0" w:name="Closing"/>
     <w:lsdException w:unhideWhenUsed="0" w:uiPriority="0" w:semiHidden="0" w:name="Signature"/>
-    <w:lsdException w:unhideWhenUsed="0" w:uiPriority="0" w:name="Default Paragraph Font"/>
+    <w:lsdException w:qFormat="1" w:unhideWhenUsed="0" w:uiPriority="0" w:name="Default Paragraph Font"/>
     <w:lsdException w:unhideWhenUsed="0" w:uiPriority="0" w:semiHidden="0" w:name="Body Text"/>
     <w:lsdException w:unhideWhenUsed="0" w:uiPriority="0" w:semiHidden="0" w:name="Body Text Indent"/>
     <w:lsdException w:unhideWhenUsed="0" w:uiPriority="0" w:semiHidden="0" w:name="List Continue"/>
@@ -594,6 +619,7 @@
   <w:style w:type="character" w:default="1" w:styleId="2">
     <w:name w:val="Default Paragraph Font"/>
     <w:semiHidden/>
+    <w:qFormat/>
     <w:uiPriority w:val="0"/>
   </w:style>
   <w:style w:type="table" w:default="1" w:styleId="3">

</xml_diff>